<commit_message>
Se añaden createfactura y createNotaCredito
</commit_message>
<xml_diff>
--- a/ebs_dc.docx
+++ b/ebs_dc.docx
@@ -5,14 +5,14 @@
     <w:p>
       <w:pPr>
         <w:spacing w:after="0"/>
-        <w:ind w:left="-1440" w:right="10466"/>
+        <w:ind w:left="-1440" w:right="15398"/>
       </w:pPr>
       <w:r>
         <w:rPr>
           <w:noProof/>
         </w:rPr>
         <w:drawing>
-          <wp:anchor distT="0" distB="0" distL="114300" distR="114300" simplePos="0" relativeHeight="251659264" behindDoc="0" locked="0" layoutInCell="1" allowOverlap="0" wp14:anchorId="5F2C5984" wp14:editId="43730208">
+          <wp:anchor distT="0" distB="0" distL="114300" distR="114300" simplePos="0" relativeHeight="251659264" behindDoc="0" locked="0" layoutInCell="1" allowOverlap="0" wp14:anchorId="7D3399A9" wp14:editId="3F9AE36D">
             <wp:simplePos x="0" y="0"/>
             <wp:positionH relativeFrom="page">
               <wp:posOffset>0</wp:posOffset>
@@ -20,16 +20,16 @@
             <wp:positionV relativeFrom="page">
               <wp:posOffset>0</wp:posOffset>
             </wp:positionV>
-            <wp:extent cx="7543800" cy="10664952"/>
+            <wp:extent cx="10664952" cy="7543800"/>
             <wp:effectExtent l="0" t="0" r="0" b="0"/>
             <wp:wrapTopAndBottom/>
-            <wp:docPr id="6564" name="Picture 6564"/>
+            <wp:docPr id="8171" name="Picture 8171"/>
             <wp:cNvGraphicFramePr/>
             <a:graphic xmlns:a="http://schemas.openxmlformats.org/drawingml/2006/main">
               <a:graphicData uri="http://schemas.openxmlformats.org/drawingml/2006/picture">
                 <pic:pic xmlns:pic="http://schemas.openxmlformats.org/drawingml/2006/picture">
                   <pic:nvPicPr>
-                    <pic:cNvPr id="6564" name="Picture 6564"/>
+                    <pic:cNvPr id="8171" name="Picture 8171"/>
                     <pic:cNvPicPr/>
                   </pic:nvPicPr>
                   <pic:blipFill>
@@ -41,7 +41,7 @@
                   <pic:spPr>
                     <a:xfrm>
                       <a:off x="0" y="0"/>
-                      <a:ext cx="7543800" cy="10664952"/>
+                      <a:ext cx="10664952" cy="7543800"/>
                     </a:xfrm>
                     <a:prstGeom prst="rect">
                       <a:avLst/>
@@ -55,8 +55,8 @@
       </w:r>
     </w:p>
     <w:sectPr>
-      <w:pgSz w:w="11906" w:h="16838"/>
-      <w:pgMar w:top="1417" w:right="1701" w:bottom="1417" w:left="1701" w:header="708" w:footer="708" w:gutter="0"/>
+      <w:pgSz w:w="16838" w:h="11906" w:orient="landscape"/>
+      <w:pgMar w:top="1701" w:right="1417" w:bottom="1701" w:left="1417" w:header="708" w:footer="708" w:gutter="0"/>
       <w:cols w:space="708"/>
       <w:docGrid w:linePitch="360"/>
     </w:sectPr>

</xml_diff>